<commit_message>
Report Done Phase 2
</commit_message>
<xml_diff>
--- a/CS 4323 Simulation Project - Phase 2 - Report.docx
+++ b/CS 4323 Simulation Project - Phase 2 - Report.docx
@@ -1049,6 +1049,8 @@
         <w:lastRenderedPageBreak/>
         <w:t>Random Number Generator:</w:t>
       </w:r>
+      <w:bookmarkStart w:id="0" w:name="_GoBack"/>
+      <w:bookmarkEnd w:id="0"/>
     </w:p>
     <w:p>
       <w:pPr>
@@ -1278,6 +1280,7 @@
     <w:p>
       <w:pPr>
         <w:widowControl w:val="0"/>
+        <w:ind w:firstLine="720"/>
       </w:pPr>
       <w:r>
         <w:t>Much of the project is very similar to phase 1, but there are several pieces that have been changed to fit the new guidelines for phase 2. The central idea of the simulation has not changed, job is initialized, job is attempted to be placed in memory according to a certain strategy, job is executed, and finally the job is removed from memory. The method for doing this has been altered which forced several changes in several areas in the simulation such as the simulation approach, job representation, memory manager, the addition of the pending list and the round robin scheduler, and coalescence and compaction has been added.</w:t>
@@ -1296,6 +1299,7 @@
     <w:p>
       <w:pPr>
         <w:widowControl w:val="0"/>
+        <w:ind w:firstLine="720"/>
       </w:pPr>
       <w:r>
         <w:t xml:space="preserve">The simulation is </w:t>
@@ -1316,6 +1320,7 @@
     <w:p>
       <w:pPr>
         <w:widowControl w:val="0"/>
+        <w:ind w:firstLine="720"/>
         <w:rPr>
           <w:rFonts w:cs="Times New Roman"/>
         </w:rPr>
@@ -1652,15 +1657,10 @@
     <w:p>
       <w:pPr>
         <w:widowControl w:val="0"/>
-      </w:pPr>
-      <w:r>
-        <w:t xml:space="preserve">The memory manager </w:t>
-      </w:r>
-      <w:r>
-        <w:t>is given a job</w:t>
-      </w:r>
-      <w:r>
-        <w:t xml:space="preserve"> and based on what algorithm the simulation is using, first, best, or worst fit, it will attempt t</w:t>
+        <w:ind w:firstLine="720"/>
+      </w:pPr>
+      <w:r>
+        <w:t>The memory manager is given a job and based on what algorithm the simulation is using, first, best, or worst fit, it will attempt t</w:t>
       </w:r>
       <w:r>
         <w:t>o place the job in memory. If there a hole that</w:t>
@@ -1696,13 +1696,14 @@
     <w:p>
       <w:pPr>
         <w:widowControl w:val="0"/>
-      </w:pPr>
-      <w:r>
-        <w:t xml:space="preserve">The pending list is an array of job header of which were unable to fit into memory when they </w:t>
+        <w:ind w:firstLine="720"/>
+      </w:pPr>
+      <w:r>
+        <w:t xml:space="preserve">The pending list is an array of job header of which were unable to fit into memory when </w:t>
       </w:r>
       <w:r>
         <w:lastRenderedPageBreak/>
-        <w:t>first arrived in the simulation. This pending list is checking top to bottom every time a job is completed to see if it can fit any jobs in memory. This is truly a list of jobs and thus the entire list is checked and it will attempt to fit all jobs in memory every time a job completes. As per requirement this list has priority over any new jobs arriving in the system.</w:t>
+        <w:t>they first arrived in the simulation. This pending list is checking top to bottom every time a job is completed to see if it can fit any jobs in memory. This is truly a list of jobs and thus the entire list is checked and it will attempt to fit all jobs in memory every time a job completes. As per requirement this list has priority over any new jobs arriving in the system.</w:t>
       </w:r>
     </w:p>
     <w:p>
@@ -2202,13 +2203,7 @@
       <w:r>
         <w:lastRenderedPageBreak/>
         <w:tab/>
-        <w:t xml:space="preserve">The three </w:t>
-      </w:r>
-      <w:r>
-        <w:t xml:space="preserve">scenario </w:t>
-      </w:r>
-      <w:r>
-        <w:t>were very easy to implement, the 250 and 500 VTUs just compare the current VTU time and see if it mods with 250 or 500 respectively and then runs the compaction method. The scenario that runs when a memory request is denied was similar in difficulty, each time a job was added to the pending list, the compaction method was called too.</w:t>
+        <w:t>The three scenario were very easy to implement, the 250 and 500 VTUs just compare the current VTU time and see if it mods with 250 or 500 respectively and then runs the compaction method. The scenario that runs when a memory request is denied was similar in difficulty, each time a job was added to the pending list, the compaction method was called too.</w:t>
       </w:r>
     </w:p>
     <w:p>
@@ -2268,10 +2263,7 @@
         <w:widowControl w:val="0"/>
       </w:pPr>
       <w:r>
-        <w:t>Completed Jobs –</w:t>
-      </w:r>
-      <w:r>
-        <w:t>Chart A</w:t>
+        <w:t>Completed Jobs –Chart A</w:t>
       </w:r>
     </w:p>
     <w:p>
@@ -2291,13 +2283,7 @@
         <w:widowControl w:val="0"/>
       </w:pPr>
       <w:r>
-        <w:t>Pending List Size</w:t>
-      </w:r>
-      <w:r>
-        <w:t xml:space="preserve"> –</w:t>
-      </w:r>
-      <w:r>
-        <w:t xml:space="preserve"> Chart B</w:t>
+        <w:t>Pending List Size – Chart B</w:t>
       </w:r>
     </w:p>
     <w:p>
@@ -2315,13 +2301,7 @@
         <w:widowControl w:val="0"/>
       </w:pPr>
       <w:r>
-        <w:t>Round Robin Scheduler Size</w:t>
-      </w:r>
-      <w:r>
-        <w:t xml:space="preserve"> –</w:t>
-      </w:r>
-      <w:r>
-        <w:t xml:space="preserve"> Chart C</w:t>
+        <w:t>Round Robin Scheduler Size – Chart C</w:t>
       </w:r>
     </w:p>
     <w:p>
@@ -2420,10 +2400,7 @@
       </w:pPr>
       <w:r>
         <w:lastRenderedPageBreak/>
-        <w:t>Best</w:t>
-      </w:r>
-      <w:r>
-        <w:t xml:space="preserve"> Fit – Comparing Compaction Scenarios</w:t>
+        <w:t>Best Fit – Comparing Compaction Scenarios</w:t>
       </w:r>
     </w:p>
     <w:p>
@@ -2432,13 +2409,16 @@
         <w:widowControl w:val="0"/>
       </w:pPr>
       <w:r>
-        <w:t>Completed Jobs –</w:t>
-      </w:r>
-      <w:r>
-        <w:t>Chart H</w:t>
-      </w:r>
-      <w:bookmarkStart w:id="0" w:name="_GoBack"/>
-      <w:bookmarkEnd w:id="0"/>
+        <w:t>Completed Jobs –Chart H</w:t>
+      </w:r>
+    </w:p>
+    <w:p>
+      <w:pPr>
+        <w:ind w:firstLine="720"/>
+      </w:pPr>
+      <w:r>
+        <w:t>Very similar to the first fit case, memory compaction at denial completes the most jobs but there is not many more jobs completed, only around 10 more jobs than the other method of compactions.</w:t>
+      </w:r>
     </w:p>
     <w:p>
       <w:pPr>
@@ -2446,10 +2426,15 @@
         <w:widowControl w:val="0"/>
       </w:pPr>
       <w:r>
-        <w:t xml:space="preserve">Pending List Size – </w:t>
-      </w:r>
-      <w:r>
-        <w:t>Chart I</w:t>
+        <w:t>Pending List Size – Chart I</w:t>
+      </w:r>
+    </w:p>
+    <w:p>
+      <w:pPr>
+        <w:ind w:firstLine="720"/>
+      </w:pPr>
+      <w:r>
+        <w:t>The pending list size for all of the scenarios is very similar in that the list is filled to its capacity very quickly and there is no noticeable performance difference between them.</w:t>
       </w:r>
     </w:p>
     <w:p>
@@ -2458,10 +2443,18 @@
         <w:widowControl w:val="0"/>
       </w:pPr>
       <w:r>
-        <w:t>Round Robin Scheduler Size –</w:t>
-      </w:r>
-      <w:r>
-        <w:t xml:space="preserve"> Chart J</w:t>
+        <w:t>Round Robin Scheduler Size – Chart J</w:t>
+      </w:r>
+    </w:p>
+    <w:p>
+      <w:pPr>
+        <w:ind w:firstLine="720"/>
+      </w:pPr>
+      <w:r>
+        <w:t xml:space="preserve">The round robin queue size trend is different than that of first fit, where memory at compaction was the best. For best fit, compaction at every </w:t>
+      </w:r>
+      <w:r>
+        <w:t>250 VTUs consistently has the most jobs in memory at once, allows for the most multiprogramming by having the most active jobs at a time.</w:t>
       </w:r>
     </w:p>
     <w:p>
@@ -2475,6 +2468,33 @@
     </w:p>
     <w:p>
       <w:pPr>
+        <w:ind w:firstLine="720"/>
+      </w:pPr>
+      <w:r>
+        <w:t xml:space="preserve">The average </w:t>
+      </w:r>
+      <w:proofErr w:type="gramStart"/>
+      <w:r>
+        <w:t>hole</w:t>
+      </w:r>
+      <w:proofErr w:type="gramEnd"/>
+      <w:r>
+        <w:t xml:space="preserve"> size of the jobs in memory for best fit is pretty even for all of the compaction scenarios with low average hole size of around 3-5 KB. Compaction at memory denial has the most time spend where the average </w:t>
+      </w:r>
+      <w:proofErr w:type="gramStart"/>
+      <w:r>
+        <w:t>hole</w:t>
+      </w:r>
+      <w:proofErr w:type="gramEnd"/>
+      <w:r>
+        <w:t xml:space="preserve"> size is 0KB, </w:t>
+      </w:r>
+      <w:r>
+        <w:t>this is reflection even more clearly that compaction at memory denial has the least amount of fragmentation.</w:t>
+      </w:r>
+    </w:p>
+    <w:p>
+      <w:pPr>
         <w:pStyle w:val="Heading3"/>
         <w:widowControl w:val="0"/>
       </w:pPr>
@@ -2484,20 +2504,40 @@
     </w:p>
     <w:p>
       <w:pPr>
+        <w:ind w:firstLine="720"/>
+      </w:pPr>
+      <w:r>
+        <w:t>Compaction at memory denial has almost a perfect 0 KB of fragmentation from 1000-4000 VTUs. If the system needs to have very low memory fragmentation, then this is the scenario to put it in. The other compaction scenarios have fragmentation that are much higher than compaction at memory denial.</w:t>
+      </w:r>
+    </w:p>
+    <w:p>
+      <w:pPr>
         <w:pStyle w:val="Heading3"/>
         <w:widowControl w:val="0"/>
       </w:pPr>
       <w:r>
+        <w:lastRenderedPageBreak/>
         <w:t>Storage Utilization – Chart M</w:t>
       </w:r>
     </w:p>
     <w:p>
       <w:pPr>
+        <w:ind w:firstLine="720"/>
+      </w:pPr>
+      <w:r>
+        <w:t>The storage utilization between the three scenarios is very similar, there is no major differences between them.</w:t>
+      </w:r>
+    </w:p>
+    <w:p>
+      <w:pPr>
         <w:pStyle w:val="Heading3"/>
         <w:widowControl w:val="0"/>
       </w:pPr>
       <w:r>
-        <w:t>Average Hole Size</w:t>
+        <w:t xml:space="preserve">Average </w:t>
+      </w:r>
+      <w:r>
+        <w:t>Turn-Around Time</w:t>
       </w:r>
       <w:r>
         <w:t xml:space="preserve"> – Chart N</w:t>
@@ -2506,7 +2546,14 @@
     <w:p>
       <w:pPr>
         <w:widowControl w:val="0"/>
-      </w:pPr>
+        <w:ind w:firstLine="720"/>
+      </w:pPr>
+      <w:r>
+        <w:t xml:space="preserve">The average turn-around time for each of the scenarios is very similar, they are slightly different values but the overall trend of them all </w:t>
+      </w:r>
+      <w:r>
+        <w:t>is very similar to that of first fit. The compaction scenarios do not provide any specific benefit over the other.</w:t>
+      </w:r>
     </w:p>
     <w:p>
       <w:pPr>
@@ -2514,11 +2561,107 @@
         <w:widowControl w:val="0"/>
       </w:pPr>
       <w:r>
+        <w:t>Worst Fit – Comparing Compaction Scenarios</w:t>
+      </w:r>
+    </w:p>
+    <w:p>
+      <w:pPr>
+        <w:pStyle w:val="Heading3"/>
+        <w:widowControl w:val="0"/>
+      </w:pPr>
+      <w:r>
+        <w:t>Completed Jobs –Chart O</w:t>
+      </w:r>
+    </w:p>
+    <w:p>
+      <w:pPr>
+        <w:ind w:firstLine="720"/>
+      </w:pPr>
+      <w:r>
+        <w:t>The number of jobs completed between the three scenarios is very similar to each other and no significant difference is noticed between them. A similar trend as in best fit and worst fit, compaction at memory denial does finish more jobs but the number is not a significant difference.</w:t>
+      </w:r>
+    </w:p>
+    <w:p>
+      <w:pPr>
+        <w:pStyle w:val="Heading3"/>
+        <w:widowControl w:val="0"/>
+      </w:pPr>
+      <w:r>
+        <w:t>Pending List Size – Chart P</w:t>
+      </w:r>
+    </w:p>
+    <w:p>
+      <w:pPr>
+        <w:ind w:firstLine="720"/>
+      </w:pPr>
+      <w:r>
+        <w:t>The three scenarios of memory compaction shows nearly no difference here.</w:t>
+      </w:r>
+    </w:p>
+    <w:p>
+      <w:pPr>
+        <w:pStyle w:val="Heading3"/>
+        <w:widowControl w:val="0"/>
+      </w:pPr>
+      <w:r>
+        <w:t>Round Robin Scheduler Size – Chart Q</w:t>
+      </w:r>
+    </w:p>
+    <w:p>
+      <w:pPr>
+        <w:ind w:firstLine="720"/>
+      </w:pPr>
+      <w:r>
+        <w:t>The round robin scheduler size is larger than that of first fit and best fit, but only by a very small margin. There are no noticeably differences between the compaction strategies.</w:t>
+      </w:r>
+    </w:p>
+    <w:p>
+      <w:pPr>
+        <w:pStyle w:val="Heading3"/>
+        <w:widowControl w:val="0"/>
+      </w:pPr>
+      <w:r>
+        <w:t>Average Hole Size – Chart R</w:t>
+      </w:r>
+    </w:p>
+    <w:p>
+      <w:pPr>
+        <w:ind w:firstLine="720"/>
+      </w:pPr>
+      <w:r>
+        <w:t xml:space="preserve">The average </w:t>
+      </w:r>
+      <w:proofErr w:type="gramStart"/>
+      <w:r>
+        <w:t>hole</w:t>
+      </w:r>
+      <w:proofErr w:type="gramEnd"/>
+      <w:r>
+        <w:t xml:space="preserve"> size between the compaction scenarios is a very hard see any sort of trend or difference between the three. Each of the</w:t>
+      </w:r>
+      <w:r>
+        <w:t>m</w:t>
+      </w:r>
+      <w:r>
+        <w:t xml:space="preserve"> has benefits in this category and neither is that much better than the other.</w:t>
+      </w:r>
+    </w:p>
+    <w:p>
+      <w:pPr>
+        <w:pStyle w:val="Heading3"/>
+        <w:widowControl w:val="0"/>
+      </w:pPr>
+      <w:r>
         <w:lastRenderedPageBreak/>
-        <w:t>Worst</w:t>
-      </w:r>
-      <w:r>
-        <w:t xml:space="preserve"> Fit – Comparing Compaction Scenarios</w:t>
+        <w:t>Fragmentation – Chart S</w:t>
+      </w:r>
+    </w:p>
+    <w:p>
+      <w:pPr>
+        <w:ind w:firstLine="720"/>
+      </w:pPr>
+      <w:r>
+        <w:t>Comparing the differences between them, compaction at memory has very little fragmentation that is above 0KB, making it the clear winning in this metric. The other compaction scenarios have much higher and sporadic fragmentation throughout the simulation.</w:t>
       </w:r>
     </w:p>
     <w:p>
@@ -2527,10 +2670,15 @@
         <w:widowControl w:val="0"/>
       </w:pPr>
       <w:r>
-        <w:t>Completed Jobs –</w:t>
-      </w:r>
-      <w:r>
-        <w:t>Chart O</w:t>
+        <w:t>Storage Utilization – Chart T</w:t>
+      </w:r>
+    </w:p>
+    <w:p>
+      <w:pPr>
+        <w:ind w:firstLine="720"/>
+      </w:pPr>
+      <w:r>
+        <w:t>The storage utilization between the three compaction scenarios is very similar to each other and no clear difference is observable.</w:t>
       </w:r>
     </w:p>
     <w:p>
@@ -2539,10 +2687,42 @@
         <w:widowControl w:val="0"/>
       </w:pPr>
       <w:r>
-        <w:t xml:space="preserve">Pending List Size – </w:t>
-      </w:r>
-      <w:r>
-        <w:t>Chart P</w:t>
+        <w:t xml:space="preserve">Average </w:t>
+      </w:r>
+      <w:r>
+        <w:t>Turn-</w:t>
+      </w:r>
+      <w:r>
+        <w:t>Around</w:t>
+      </w:r>
+      <w:r>
+        <w:t xml:space="preserve"> </w:t>
+      </w:r>
+      <w:r>
+        <w:t>Time</w:t>
+      </w:r>
+      <w:r>
+        <w:t xml:space="preserve"> – Chart U</w:t>
+      </w:r>
+    </w:p>
+    <w:p>
+      <w:pPr>
+        <w:ind w:firstLine="720"/>
+      </w:pPr>
+      <w:r>
+        <w:t xml:space="preserve">The average turn-around time </w:t>
+      </w:r>
+      <w:r>
+        <w:t>for each job in each of the three compaction scenarios is very similar to the other compaction scenarios and no significant difference is noted.</w:t>
+      </w:r>
+    </w:p>
+    <w:p>
+      <w:pPr>
+        <w:pStyle w:val="Heading2"/>
+        <w:widowControl w:val="0"/>
+      </w:pPr>
+      <w:r>
+        <w:t>Comparing Placement Strategies</w:t>
       </w:r>
     </w:p>
     <w:p>
@@ -2551,10 +2731,15 @@
         <w:widowControl w:val="0"/>
       </w:pPr>
       <w:r>
-        <w:t>Round Robin Scheduler Size –</w:t>
-      </w:r>
-      <w:r>
-        <w:t xml:space="preserve"> Chart Q</w:t>
+        <w:t>Completed Jobs –Chart V</w:t>
+      </w:r>
+    </w:p>
+    <w:p>
+      <w:pPr>
+        <w:ind w:firstLine="720"/>
+      </w:pPr>
+      <w:r>
+        <w:t>The graph maps all compaction scenarios and all placement strategies, for 9 different simulations. The trend of every single one of the simulation is almost identical to the last. The simulation that completed the most jobs was Best Fit compaction at memory denial, but this simulation only completed 10 more than the one that completed the least, worst fit compaction every 250 VTUs. This difference is only slightly more than the standard deviation, 8.68 jobs, which means that is only about 2 more jobs than the expected error of the data set.</w:t>
       </w:r>
     </w:p>
     <w:p>
@@ -2563,7 +2748,18 @@
         <w:widowControl w:val="0"/>
       </w:pPr>
       <w:r>
-        <w:t>Average Hole Size – Chart R</w:t>
+        <w:t>Storage Utilization</w:t>
+      </w:r>
+      <w:r>
+        <w:t xml:space="preserve"> – Chart W</w:t>
+      </w:r>
+    </w:p>
+    <w:p>
+      <w:pPr>
+        <w:ind w:firstLine="720"/>
+      </w:pPr>
+      <w:r>
+        <w:t>The storage utilization of the 9 simulations shows that the simulations are very similar now, most of the time the memory in the simulations was between 85-100% utilized, which is incredible for this type of simulation.</w:t>
       </w:r>
     </w:p>
     <w:p>
@@ -2572,76 +2768,22 @@
         <w:widowControl w:val="0"/>
       </w:pPr>
       <w:r>
-        <w:t>Fragmentation – Chart S</w:t>
-      </w:r>
-    </w:p>
-    <w:p>
-      <w:pPr>
-        <w:pStyle w:val="Heading3"/>
-        <w:widowControl w:val="0"/>
-      </w:pPr>
-      <w:r>
-        <w:t>Storage Utilization – Chart T</w:t>
-      </w:r>
-    </w:p>
-    <w:p>
-      <w:pPr>
-        <w:pStyle w:val="Heading3"/>
-        <w:widowControl w:val="0"/>
-      </w:pPr>
-      <w:r>
-        <w:t>Average Hole Size</w:t>
-      </w:r>
-      <w:r>
-        <w:t xml:space="preserve"> – Chart U</w:t>
-      </w:r>
-    </w:p>
-    <w:p>
-      <w:pPr>
-        <w:pStyle w:val="Heading2"/>
-        <w:widowControl w:val="0"/>
-      </w:pPr>
-      <w:r>
-        <w:t xml:space="preserve">Comparing </w:t>
-      </w:r>
-      <w:r>
-        <w:t>Placement Strategies</w:t>
-      </w:r>
-    </w:p>
-    <w:p>
-      <w:pPr>
-        <w:pStyle w:val="Heading3"/>
-        <w:widowControl w:val="0"/>
-      </w:pPr>
-      <w:r>
-        <w:t>Completed Jobs –</w:t>
-      </w:r>
-      <w:r>
-        <w:t>Chart V</w:t>
-      </w:r>
-    </w:p>
-    <w:p>
-      <w:pPr>
-        <w:pStyle w:val="Heading3"/>
-        <w:widowControl w:val="0"/>
-      </w:pPr>
-      <w:r>
-        <w:t xml:space="preserve">Pending List Size – </w:t>
-      </w:r>
-      <w:r>
-        <w:t>Chart W</w:t>
-      </w:r>
-    </w:p>
-    <w:p>
-      <w:pPr>
-        <w:pStyle w:val="Heading3"/>
-        <w:widowControl w:val="0"/>
-      </w:pPr>
-      <w:r>
-        <w:t>Round Robin Scheduler Size –</w:t>
-      </w:r>
-      <w:r>
-        <w:t xml:space="preserve"> Chart X</w:t>
+        <w:lastRenderedPageBreak/>
+        <w:t>Average Turn-A</w:t>
+      </w:r>
+      <w:r>
+        <w:t>round Time</w:t>
+      </w:r>
+      <w:r>
+        <w:t xml:space="preserve"> – Chart X</w:t>
+      </w:r>
+    </w:p>
+    <w:p>
+      <w:pPr>
+        <w:ind w:firstLine="720"/>
+      </w:pPr>
+      <w:r>
+        <w:t>The average turn-around time of all the simulations shows that there are no major waiting conditions that appear from the different scenarios that the memory was tested with. The average-turnaround time is very similar over the entire graph, no simulation is better in this category.</w:t>
       </w:r>
     </w:p>
     <w:p>
@@ -2653,6 +2795,140 @@
         </w:tabs>
       </w:pPr>
       <w:r>
+        <w:t>Selection First Fit vs Best Fit vs Worst Fit</w:t>
+      </w:r>
+      <w:r>
+        <w:t xml:space="preserve"> and Compaction at every 250 VTUs vs every 500 VTUs vs every Memory Denial</w:t>
+      </w:r>
+    </w:p>
+    <w:p>
+      <w:pPr>
+        <w:ind w:firstLine="720"/>
+      </w:pPr>
+      <w:r>
+        <w:t xml:space="preserve">Several features have been added in the memory simulation to make the cases very even. There is now memory compaction and memory coalescence. These features alone help the memory to recover from any bad choices that the memory manager made, this normalizes the effects of the worst fit and first fit not having the best choice on which location to place memory. Combine this, with round robin schedule and the CPU is almost always working on some job making the simulation not penalized by long jobs. </w:t>
+      </w:r>
+    </w:p>
+    <w:p>
+      <w:pPr>
+        <w:ind w:firstLine="720"/>
+      </w:pPr>
+      <w:r>
+        <w:t xml:space="preserve">The best memory setting therefore cannot be determined by just looking to the ending metrics but rather to complexity and run time of the algorithm. The best memory scenario therefore would be first fit with compaction at every 500 VTUs. </w:t>
+      </w:r>
+      <w:r>
+        <w:t>The setting is the best run time because the complicated algorithm of compaction is run only 10 times in a 5000 VTU simulation which reduces the large run time of that O(n^2) algorithm. The first fit would be the best choice because it is a linear algorithm compared the n^2 algorithms that are best and worst fit.</w:t>
+      </w:r>
+    </w:p>
+    <w:p>
+      <w:pPr>
+        <w:pStyle w:val="Heading1"/>
+        <w:widowControl w:val="0"/>
+      </w:pPr>
+      <w:r>
+        <w:t xml:space="preserve">Improvements Best </w:t>
+      </w:r>
+      <w:proofErr w:type="spellStart"/>
+      <w:r>
+        <w:t>Best</w:t>
+      </w:r>
+      <w:proofErr w:type="spellEnd"/>
+      <w:r>
+        <w:t xml:space="preserve"> Fit and Worst </w:t>
+      </w:r>
+      <w:proofErr w:type="spellStart"/>
+      <w:r>
+        <w:t>Worst</w:t>
+      </w:r>
+      <w:proofErr w:type="spellEnd"/>
+      <w:r>
+        <w:t xml:space="preserve"> Fit</w:t>
+      </w:r>
+    </w:p>
+    <w:p>
+      <w:pPr>
+        <w:widowControl w:val="0"/>
+      </w:pPr>
+      <w:r>
+        <w:tab/>
+        <w:t xml:space="preserve">After much thought about how to improve the memory placement in the simulation, I decided to look at what would happen if the memory manager would only place a job in the best </w:t>
+      </w:r>
+      <w:r>
+        <w:lastRenderedPageBreak/>
+        <w:t xml:space="preserve">ever going to be hole and the same for worst. This is what I coined to be best </w:t>
+      </w:r>
+      <w:proofErr w:type="spellStart"/>
+      <w:r>
+        <w:t>best</w:t>
+      </w:r>
+      <w:proofErr w:type="spellEnd"/>
+      <w:r>
+        <w:t xml:space="preserve"> fit </w:t>
+      </w:r>
+      <w:r>
+        <w:t xml:space="preserve">and worst </w:t>
+      </w:r>
+      <w:proofErr w:type="spellStart"/>
+      <w:r>
+        <w:t>worst</w:t>
+      </w:r>
+      <w:proofErr w:type="spellEnd"/>
+      <w:r>
+        <w:t xml:space="preserve"> fit. This algorithm is trying to place a job in only a location that would be perfect location for it. This algorithm limits the wrong choices that would be made by a non-perfect best fit or worst fit algorithm.</w:t>
+      </w:r>
+    </w:p>
+    <w:p>
+      <w:pPr>
+        <w:pStyle w:val="Heading2"/>
+        <w:widowControl w:val="0"/>
+      </w:pPr>
+      <w:r>
+        <w:t xml:space="preserve">Completed Jobs – </w:t>
+      </w:r>
+      <w:r>
+        <w:t>Chart Y</w:t>
+      </w:r>
+    </w:p>
+    <w:p>
+      <w:pPr>
+        <w:widowControl w:val="0"/>
+      </w:pPr>
+      <w:r>
+        <w:tab/>
+      </w:r>
+      <w:r>
+        <w:t>This completed job graph describes every simulation option that my program could handle and nothing can break from this normalized slope of completing the average 160 jobs per 5000 VTUs, even when never having to settle in memory for a bad place, the other features normalized this and produced the same output in terms of jobs completed.</w:t>
+      </w:r>
+    </w:p>
+    <w:p>
+      <w:pPr>
+        <w:pStyle w:val="Heading2"/>
+        <w:widowControl w:val="0"/>
+      </w:pPr>
+      <w:r>
+        <w:t>Storage Utilization – C</w:t>
+      </w:r>
+      <w:r>
+        <w:t>hart Z</w:t>
+      </w:r>
+    </w:p>
+    <w:p>
+      <w:pPr>
+        <w:widowControl w:val="0"/>
+      </w:pPr>
+      <w:r>
+        <w:tab/>
+      </w:r>
+      <w:r>
+        <w:t>The storage Utilization graph show the same result that even when the algorithm is designed to not pick a bad location you get a very similar result because there is not unlimited jobs to pick from and the memory manager eventually has to make a bad choice and place a job to not idle the CPU and even though most of the time there is 95-100% utilization there are points where this will drop because of a forced bad decision, but it will right away be evened out by the jobs coming in behind it.</w:t>
+      </w:r>
+    </w:p>
+    <w:p>
+      <w:pPr>
+        <w:pStyle w:val="Heading2"/>
+        <w:widowControl w:val="0"/>
+      </w:pPr>
+      <w:r>
         <w:t xml:space="preserve">Selection First </w:t>
       </w:r>
       <w:proofErr w:type="gramStart"/>
@@ -2663,14 +2939,8 @@
       <w:r>
         <w:t xml:space="preserve"> vs Best Fit vs Worst Fit</w:t>
       </w:r>
-    </w:p>
-    <w:p>
-      <w:pPr>
-        <w:pStyle w:val="Heading1"/>
-        <w:widowControl w:val="0"/>
-      </w:pPr>
-      <w:r>
-        <w:t xml:space="preserve">Improvements Best </w:t>
+      <w:r>
+        <w:t xml:space="preserve"> vs Best </w:t>
       </w:r>
       <w:proofErr w:type="spellStart"/>
       <w:r>
@@ -2678,7 +2948,7 @@
       </w:r>
       <w:proofErr w:type="spellEnd"/>
       <w:r>
-        <w:t xml:space="preserve"> Fit and Worst </w:t>
+        <w:t xml:space="preserve"> Fit vs Worst </w:t>
       </w:r>
       <w:proofErr w:type="spellStart"/>
       <w:r>
@@ -2692,315 +2962,12 @@
     <w:p>
       <w:pPr>
         <w:widowControl w:val="0"/>
-      </w:pPr>
-      <w:r>
-        <w:tab/>
-        <w:t xml:space="preserve">After much thought about how to improve the memory placement in the simulation, I decided to look at what would happen if the memory manager would only place a job in the best ever going to be hole and the same for worst. This is what I coined to be best </w:t>
-      </w:r>
-      <w:proofErr w:type="spellStart"/>
-      <w:r>
-        <w:t>best</w:t>
-      </w:r>
-      <w:proofErr w:type="spellEnd"/>
-      <w:r>
-        <w:t xml:space="preserve"> fit and worst </w:t>
-      </w:r>
-      <w:proofErr w:type="spellStart"/>
-      <w:r>
-        <w:t>worst</w:t>
-      </w:r>
-      <w:proofErr w:type="spellEnd"/>
-      <w:r>
-        <w:t xml:space="preserve"> fit. This takes out the element </w:t>
-      </w:r>
-      <w:r>
-        <w:t>in which</w:t>
-      </w:r>
-      <w:r>
-        <w:t xml:space="preserve"> after a while best and worst fit turned into a</w:t>
-      </w:r>
-      <w:r>
-        <w:t xml:space="preserve"> modified</w:t>
-      </w:r>
-      <w:r>
-        <w:t xml:space="preserve"> first fit which I felt would hinder the results of what a true best/worst fit would do. I made these same metrics comparing the previous first/best/worst fit to bes</w:t>
-      </w:r>
-      <w:r>
-        <w:t xml:space="preserve">t </w:t>
-      </w:r>
-      <w:proofErr w:type="spellStart"/>
-      <w:r>
-        <w:t>best</w:t>
-      </w:r>
-      <w:proofErr w:type="spellEnd"/>
-      <w:r>
-        <w:t xml:space="preserve"> fit and worst </w:t>
-      </w:r>
-      <w:proofErr w:type="spellStart"/>
-      <w:r>
-        <w:t>worst</w:t>
-      </w:r>
-      <w:proofErr w:type="spellEnd"/>
-      <w:r>
-        <w:t xml:space="preserve"> fit.</w:t>
-      </w:r>
-    </w:p>
-    <w:p>
-      <w:pPr>
-        <w:pStyle w:val="Heading2"/>
-        <w:widowControl w:val="0"/>
-      </w:pPr>
-      <w:r>
-        <w:lastRenderedPageBreak/>
-        <w:t xml:space="preserve">Completed Jobs – </w:t>
-      </w:r>
-      <w:r>
-        <w:t>Chart F</w:t>
-      </w:r>
-    </w:p>
-    <w:p>
-      <w:pPr>
-        <w:widowControl w:val="0"/>
-      </w:pPr>
-      <w:r>
-        <w:tab/>
-      </w:r>
-    </w:p>
-    <w:p>
-      <w:pPr>
-        <w:pStyle w:val="Heading2"/>
-        <w:widowControl w:val="0"/>
-      </w:pPr>
-      <w:r>
-        <w:t xml:space="preserve">Rejected Jobs – </w:t>
-      </w:r>
-      <w:r>
-        <w:t>Chart G</w:t>
-      </w:r>
-    </w:p>
-    <w:p>
-      <w:pPr>
-        <w:widowControl w:val="0"/>
-      </w:pPr>
-      <w:r>
-        <w:tab/>
-      </w:r>
-    </w:p>
-    <w:p>
-      <w:pPr>
-        <w:pStyle w:val="Heading2"/>
-        <w:widowControl w:val="0"/>
-      </w:pPr>
-      <w:r>
-        <w:t xml:space="preserve">Average Hole Size – Chart </w:t>
-      </w:r>
-      <w:r>
-        <w:t>H</w:t>
-      </w:r>
-    </w:p>
-    <w:p>
-      <w:pPr>
-        <w:widowControl w:val="0"/>
-      </w:pPr>
-      <w:r>
-        <w:tab/>
-      </w:r>
-    </w:p>
-    <w:p>
-      <w:pPr>
-        <w:pStyle w:val="Heading2"/>
-        <w:widowControl w:val="0"/>
-      </w:pPr>
-      <w:r>
-        <w:t>Fragmentation –</w:t>
-      </w:r>
-      <w:r>
-        <w:t xml:space="preserve"> Chart I</w:t>
-      </w:r>
-    </w:p>
-    <w:p>
-      <w:pPr>
-        <w:widowControl w:val="0"/>
-      </w:pPr>
-    </w:p>
-    <w:p>
-      <w:pPr>
-        <w:pStyle w:val="Heading2"/>
-        <w:widowControl w:val="0"/>
-      </w:pPr>
-      <w:r>
-        <w:t>Storage Utilization – C</w:t>
-      </w:r>
-      <w:r>
-        <w:t>hart J</w:t>
-      </w:r>
-    </w:p>
-    <w:p>
-      <w:pPr>
-        <w:widowControl w:val="0"/>
-      </w:pPr>
-      <w:r>
-        <w:tab/>
-      </w:r>
-    </w:p>
-    <w:p>
-      <w:pPr>
-        <w:pStyle w:val="Heading2"/>
-        <w:widowControl w:val="0"/>
-      </w:pPr>
-      <w:r>
-        <w:t>Improvement Overview</w:t>
-      </w:r>
-    </w:p>
-    <w:p>
-      <w:pPr>
-        <w:widowControl w:val="0"/>
-      </w:pPr>
-      <w:r>
-        <w:tab/>
-        <w:t xml:space="preserve">Looking at the benefits of best </w:t>
-      </w:r>
-      <w:proofErr w:type="spellStart"/>
-      <w:r>
-        <w:t>best</w:t>
-      </w:r>
-      <w:proofErr w:type="spellEnd"/>
-      <w:r>
-        <w:t xml:space="preserve"> fit, while it does provide significant improvements to the rejected job count but other than that it does not really have a benefit that is desirable over best fit or first fit. Best </w:t>
-      </w:r>
-      <w:proofErr w:type="spellStart"/>
-      <w:r>
-        <w:t>best</w:t>
-      </w:r>
-      <w:proofErr w:type="spellEnd"/>
-      <w:r>
-        <w:t xml:space="preserve"> fit, adds some pretty undesirable metrics that were not measured in this simulation but should be considered before </w:t>
-      </w:r>
-      <w:r>
-        <w:t>implementation</w:t>
-      </w:r>
-      <w:r>
-        <w:t xml:space="preserve">. Best </w:t>
-      </w:r>
-      <w:proofErr w:type="spellStart"/>
-      <w:r>
-        <w:t>best</w:t>
-      </w:r>
-      <w:proofErr w:type="spellEnd"/>
-      <w:r>
-        <w:t xml:space="preserve"> fit adds a large amount of wait time but not the </w:t>
-      </w:r>
-      <w:r>
-        <w:t>wait time in the system,</w:t>
-      </w:r>
-      <w:r>
-        <w:t xml:space="preserve"> the time that a job is waiting to be inserted into memory. In every loop through the simulation the memory manager would wait until almost everything was compl</w:t>
-      </w:r>
-      <w:r>
-        <w:t>eted in memory and then insert</w:t>
-      </w:r>
-      <w:r>
-        <w:t xml:space="preserve"> in the optimal spot in memory. This causes the simulation to not even see many of the jobs that first and best fit would have the chance to see but ultimately reject. Best </w:t>
-      </w:r>
-      <w:proofErr w:type="spellStart"/>
-      <w:r>
-        <w:t>best</w:t>
-      </w:r>
-      <w:proofErr w:type="spellEnd"/>
-      <w:r>
-        <w:t xml:space="preserve"> fit would </w:t>
-      </w:r>
-      <w:r>
-        <w:t>not</w:t>
-      </w:r>
-      <w:r>
-        <w:t xml:space="preserve"> work very well if there was any level of multiprogramming in the system as the CPU would pretty much only have one job to work on.</w:t>
-      </w:r>
-    </w:p>
-    <w:p>
-      <w:pPr>
-        <w:widowControl w:val="0"/>
-      </w:pPr>
-      <w:r>
-        <w:tab/>
-        <w:t xml:space="preserve">Worst </w:t>
-      </w:r>
-      <w:proofErr w:type="spellStart"/>
-      <w:r>
-        <w:t>worst</w:t>
-      </w:r>
-      <w:proofErr w:type="spellEnd"/>
-      <w:r>
-        <w:t xml:space="preserve"> fit, is just the worst of everything but was an interesting exercise to see how close the normal worst fit is at always picking the worst spot and creating the most </w:t>
-      </w:r>
-      <w:r>
-        <w:lastRenderedPageBreak/>
-        <w:t>fragmentation, and it is pretty close on their levels of fragmentation.</w:t>
-      </w:r>
-    </w:p>
-    <w:p>
-      <w:pPr>
-        <w:pStyle w:val="Heading2"/>
-        <w:widowControl w:val="0"/>
-      </w:pPr>
-      <w:r>
-        <w:t xml:space="preserve">Selection First </w:t>
-      </w:r>
-      <w:proofErr w:type="gramStart"/>
-      <w:r>
-        <w:t>Fit</w:t>
-      </w:r>
-      <w:proofErr w:type="gramEnd"/>
-      <w:r>
-        <w:t xml:space="preserve"> vs Best Fit vs Worst Fit</w:t>
-      </w:r>
-      <w:r>
-        <w:t xml:space="preserve"> vs Best </w:t>
-      </w:r>
-      <w:proofErr w:type="spellStart"/>
-      <w:r>
-        <w:t>Best</w:t>
-      </w:r>
-      <w:proofErr w:type="spellEnd"/>
-      <w:r>
-        <w:t xml:space="preserve"> Fit vs Worst </w:t>
-      </w:r>
-      <w:proofErr w:type="spellStart"/>
-      <w:r>
-        <w:t>Worst</w:t>
-      </w:r>
-      <w:proofErr w:type="spellEnd"/>
-      <w:r>
-        <w:t xml:space="preserve"> Fit</w:t>
-      </w:r>
-    </w:p>
-    <w:p>
-      <w:pPr>
-        <w:widowControl w:val="0"/>
-      </w:pPr>
-      <w:r>
-        <w:tab/>
-      </w:r>
-    </w:p>
-    <w:p>
-      <w:pPr>
-        <w:widowControl w:val="0"/>
-        <w:spacing w:after="160" w:line="259" w:lineRule="auto"/>
         <w:rPr>
           <w:rFonts w:eastAsiaTheme="majorEastAsia" w:cstheme="majorBidi"/>
           <w:color w:val="2E74B5" w:themeColor="accent1" w:themeShade="BF"/>
           <w:sz w:val="26"/>
           <w:szCs w:val="26"/>
         </w:rPr>
-      </w:pPr>
-      <w:r>
-        <w:br w:type="page"/>
-      </w:r>
-    </w:p>
-    <w:p>
-      <w:pPr>
-        <w:pStyle w:val="Heading2"/>
-        <w:widowControl w:val="0"/>
         <w:sectPr>
           <w:type w:val="continuous"/>
           <w:pgSz w:w="12240" w:h="15840"/>
@@ -3011,6 +2978,24 @@
           <w:docGrid w:linePitch="360"/>
         </w:sectPr>
       </w:pPr>
+      <w:r>
+        <w:tab/>
+      </w:r>
+      <w:r>
+        <w:t xml:space="preserve">After all the different simulation that were made the best solution is still the simplest solution. These no longer gain the memory manager anything like it did in phase one, these placement strategies just cause longer run times and smaller number of jobs in memory. This is just wasting other resources to get </w:t>
+      </w:r>
+      <w:r>
+        <w:t xml:space="preserve">insignificantly </w:t>
+      </w:r>
+      <w:r>
+        <w:t xml:space="preserve">more memory utilization. </w:t>
+      </w:r>
+      <w:r>
+        <w:t>The choice is still clear to choose first fit with compaction at every 500 VTU for the simplicity and the shorter run times.</w:t>
+      </w:r>
+      <w:r>
+        <w:br w:type="page"/>
+      </w:r>
     </w:p>
     <w:p>
       <w:pPr>
@@ -3363,9 +3348,12 @@
         <w:widowControl w:val="0"/>
         <w:sectPr>
           <w:headerReference w:type="default" r:id="rId20"/>
-          <w:headerReference w:type="first" r:id="rId21"/>
+          <w:footerReference w:type="default" r:id="rId21"/>
+          <w:headerReference w:type="first" r:id="rId22"/>
+          <w:footerReference w:type="first" r:id="rId23"/>
           <w:pgSz w:w="15840" w:h="12240" w:orient="landscape"/>
           <w:pgMar w:top="1440" w:right="1440" w:bottom="1440" w:left="1440" w:header="720" w:footer="720" w:gutter="0"/>
+          <w:pgNumType w:start="1"/>
           <w:cols w:space="720"/>
           <w:titlePg/>
           <w:docGrid w:linePitch="360"/>
@@ -3389,119 +3377,6 @@
                 <pic:pic xmlns:pic="http://schemas.openxmlformats.org/drawingml/2006/picture">
                   <pic:nvPicPr>
                     <pic:cNvPr id="0" name="Picture 8"/>
-                    <pic:cNvPicPr>
-                      <a:picLocks noChangeAspect="1" noChangeArrowheads="1"/>
-                    </pic:cNvPicPr>
-                  </pic:nvPicPr>
-                  <pic:blipFill>
-                    <a:blip r:embed="rId22">
-                      <a:extLst>
-                        <a:ext uri="{28A0092B-C50C-407E-A947-70E740481C1C}">
-                          <a14:useLocalDpi xmlns:a14="http://schemas.microsoft.com/office/drawing/2010/main" val="0"/>
-                        </a:ext>
-                      </a:extLst>
-                    </a:blip>
-                    <a:srcRect/>
-                    <a:stretch>
-                      <a:fillRect/>
-                    </a:stretch>
-                  </pic:blipFill>
-                  <pic:spPr bwMode="auto">
-                    <a:xfrm>
-                      <a:off x="0" y="0"/>
-                      <a:ext cx="8185847" cy="5943600"/>
-                    </a:xfrm>
-                    <a:prstGeom prst="rect">
-                      <a:avLst/>
-                    </a:prstGeom>
-                    <a:noFill/>
-                  </pic:spPr>
-                </pic:pic>
-              </a:graphicData>
-            </a:graphic>
-          </wp:inline>
-        </w:drawing>
-      </w:r>
-    </w:p>
-    <w:p>
-      <w:pPr>
-        <w:widowControl w:val="0"/>
-      </w:pPr>
-      <w:r>
-        <w:rPr>
-          <w:noProof/>
-        </w:rPr>
-        <w:lastRenderedPageBreak/>
-        <w:drawing>
-          <wp:inline distT="0" distB="0" distL="0" distR="0" wp14:anchorId="347844A0">
-            <wp:extent cx="8185847" cy="5943600"/>
-            <wp:effectExtent l="0" t="0" r="5715" b="0"/>
-            <wp:docPr id="20" name="Picture 20"/>
-            <wp:cNvGraphicFramePr>
-              <a:graphicFrameLocks xmlns:a="http://schemas.openxmlformats.org/drawingml/2006/main" noChangeAspect="1"/>
-            </wp:cNvGraphicFramePr>
-            <a:graphic xmlns:a="http://schemas.openxmlformats.org/drawingml/2006/main">
-              <a:graphicData uri="http://schemas.openxmlformats.org/drawingml/2006/picture">
-                <pic:pic xmlns:pic="http://schemas.openxmlformats.org/drawingml/2006/picture">
-                  <pic:nvPicPr>
-                    <pic:cNvPr id="0" name="Picture 9"/>
-                    <pic:cNvPicPr>
-                      <a:picLocks noChangeAspect="1" noChangeArrowheads="1"/>
-                    </pic:cNvPicPr>
-                  </pic:nvPicPr>
-                  <pic:blipFill>
-                    <a:blip r:embed="rId23">
-                      <a:extLst>
-                        <a:ext uri="{28A0092B-C50C-407E-A947-70E740481C1C}">
-                          <a14:useLocalDpi xmlns:a14="http://schemas.microsoft.com/office/drawing/2010/main" val="0"/>
-                        </a:ext>
-                      </a:extLst>
-                    </a:blip>
-                    <a:srcRect/>
-                    <a:stretch>
-                      <a:fillRect/>
-                    </a:stretch>
-                  </pic:blipFill>
-                  <pic:spPr bwMode="auto">
-                    <a:xfrm>
-                      <a:off x="0" y="0"/>
-                      <a:ext cx="8185847" cy="5943600"/>
-                    </a:xfrm>
-                    <a:prstGeom prst="rect">
-                      <a:avLst/>
-                    </a:prstGeom>
-                    <a:noFill/>
-                  </pic:spPr>
-                </pic:pic>
-              </a:graphicData>
-            </a:graphic>
-          </wp:inline>
-        </w:drawing>
-      </w:r>
-    </w:p>
-    <w:p>
-      <w:pPr>
-        <w:widowControl w:val="0"/>
-        <w:spacing w:after="160" w:line="259" w:lineRule="auto"/>
-      </w:pPr>
-      <w:r>
-        <w:rPr>
-          <w:noProof/>
-        </w:rPr>
-        <w:lastRenderedPageBreak/>
-        <w:drawing>
-          <wp:inline distT="0" distB="0" distL="0" distR="0" wp14:anchorId="3FAD5DDB">
-            <wp:extent cx="8185847" cy="5943600"/>
-            <wp:effectExtent l="0" t="0" r="5715" b="0"/>
-            <wp:docPr id="21" name="Picture 21"/>
-            <wp:cNvGraphicFramePr>
-              <a:graphicFrameLocks xmlns:a="http://schemas.openxmlformats.org/drawingml/2006/main" noChangeAspect="1"/>
-            </wp:cNvGraphicFramePr>
-            <a:graphic xmlns:a="http://schemas.openxmlformats.org/drawingml/2006/main">
-              <a:graphicData uri="http://schemas.openxmlformats.org/drawingml/2006/picture">
-                <pic:pic xmlns:pic="http://schemas.openxmlformats.org/drawingml/2006/picture">
-                  <pic:nvPicPr>
-                    <pic:cNvPr id="0" name="Picture 10"/>
                     <pic:cNvPicPr>
                       <a:picLocks noChangeAspect="1" noChangeArrowheads="1"/>
                     </pic:cNvPicPr>
@@ -3535,9 +3410,6 @@
           </wp:inline>
         </w:drawing>
       </w:r>
-      <w:r>
-        <w:br w:type="page"/>
-      </w:r>
     </w:p>
     <w:p>
       <w:pPr>
@@ -3549,10 +3421,10 @@
         </w:rPr>
         <w:lastRenderedPageBreak/>
         <w:drawing>
-          <wp:inline distT="0" distB="0" distL="0" distR="0" wp14:anchorId="781D0FA6">
+          <wp:inline distT="0" distB="0" distL="0" distR="0" wp14:anchorId="347844A0">
             <wp:extent cx="8185847" cy="5943600"/>
             <wp:effectExtent l="0" t="0" r="5715" b="0"/>
-            <wp:docPr id="22" name="Picture 22"/>
+            <wp:docPr id="20" name="Picture 20"/>
             <wp:cNvGraphicFramePr>
               <a:graphicFrameLocks xmlns:a="http://schemas.openxmlformats.org/drawingml/2006/main" noChangeAspect="1"/>
             </wp:cNvGraphicFramePr>
@@ -3560,7 +3432,7 @@
               <a:graphicData uri="http://schemas.openxmlformats.org/drawingml/2006/picture">
                 <pic:pic xmlns:pic="http://schemas.openxmlformats.org/drawingml/2006/picture">
                   <pic:nvPicPr>
-                    <pic:cNvPr id="0" name="Picture 11"/>
+                    <pic:cNvPr id="0" name="Picture 9"/>
                     <pic:cNvPicPr>
                       <a:picLocks noChangeAspect="1" noChangeArrowheads="1"/>
                     </pic:cNvPicPr>
@@ -3598,6 +3470,7 @@
     <w:p>
       <w:pPr>
         <w:widowControl w:val="0"/>
+        <w:spacing w:after="160" w:line="259" w:lineRule="auto"/>
       </w:pPr>
       <w:r>
         <w:rPr>
@@ -3605,10 +3478,10 @@
         </w:rPr>
         <w:lastRenderedPageBreak/>
         <w:drawing>
-          <wp:inline distT="0" distB="0" distL="0" distR="0" wp14:anchorId="3BEAF974">
+          <wp:inline distT="0" distB="0" distL="0" distR="0" wp14:anchorId="3FAD5DDB">
             <wp:extent cx="8185847" cy="5943600"/>
             <wp:effectExtent l="0" t="0" r="5715" b="0"/>
-            <wp:docPr id="23" name="Picture 23"/>
+            <wp:docPr id="21" name="Picture 21"/>
             <wp:cNvGraphicFramePr>
               <a:graphicFrameLocks xmlns:a="http://schemas.openxmlformats.org/drawingml/2006/main" noChangeAspect="1"/>
             </wp:cNvGraphicFramePr>
@@ -3616,7 +3489,7 @@
               <a:graphicData uri="http://schemas.openxmlformats.org/drawingml/2006/picture">
                 <pic:pic xmlns:pic="http://schemas.openxmlformats.org/drawingml/2006/picture">
                   <pic:nvPicPr>
-                    <pic:cNvPr id="0" name="Picture 12"/>
+                    <pic:cNvPr id="0" name="Picture 10"/>
                     <pic:cNvPicPr>
                       <a:picLocks noChangeAspect="1" noChangeArrowheads="1"/>
                     </pic:cNvPicPr>
@@ -3650,6 +3523,9 @@
           </wp:inline>
         </w:drawing>
       </w:r>
+      <w:r>
+        <w:br w:type="page"/>
+      </w:r>
     </w:p>
     <w:p>
       <w:pPr>
@@ -3661,10 +3537,10 @@
         </w:rPr>
         <w:lastRenderedPageBreak/>
         <w:drawing>
-          <wp:inline distT="0" distB="0" distL="0" distR="0" wp14:anchorId="644EDCCE">
+          <wp:inline distT="0" distB="0" distL="0" distR="0" wp14:anchorId="781D0FA6">
             <wp:extent cx="8185847" cy="5943600"/>
             <wp:effectExtent l="0" t="0" r="5715" b="0"/>
-            <wp:docPr id="24" name="Picture 24"/>
+            <wp:docPr id="22" name="Picture 22"/>
             <wp:cNvGraphicFramePr>
               <a:graphicFrameLocks xmlns:a="http://schemas.openxmlformats.org/drawingml/2006/main" noChangeAspect="1"/>
             </wp:cNvGraphicFramePr>
@@ -3672,7 +3548,7 @@
               <a:graphicData uri="http://schemas.openxmlformats.org/drawingml/2006/picture">
                 <pic:pic xmlns:pic="http://schemas.openxmlformats.org/drawingml/2006/picture">
                   <pic:nvPicPr>
-                    <pic:cNvPr id="0" name="Picture 13"/>
+                    <pic:cNvPr id="0" name="Picture 11"/>
                     <pic:cNvPicPr>
                       <a:picLocks noChangeAspect="1" noChangeArrowheads="1"/>
                     </pic:cNvPicPr>
@@ -3717,10 +3593,10 @@
         </w:rPr>
         <w:lastRenderedPageBreak/>
         <w:drawing>
-          <wp:inline distT="0" distB="0" distL="0" distR="0" wp14:anchorId="4CC93805">
+          <wp:inline distT="0" distB="0" distL="0" distR="0" wp14:anchorId="3BEAF974">
             <wp:extent cx="8185847" cy="5943600"/>
             <wp:effectExtent l="0" t="0" r="5715" b="0"/>
-            <wp:docPr id="25" name="Picture 25"/>
+            <wp:docPr id="23" name="Picture 23"/>
             <wp:cNvGraphicFramePr>
               <a:graphicFrameLocks xmlns:a="http://schemas.openxmlformats.org/drawingml/2006/main" noChangeAspect="1"/>
             </wp:cNvGraphicFramePr>
@@ -3728,7 +3604,7 @@
               <a:graphicData uri="http://schemas.openxmlformats.org/drawingml/2006/picture">
                 <pic:pic xmlns:pic="http://schemas.openxmlformats.org/drawingml/2006/picture">
                   <pic:nvPicPr>
-                    <pic:cNvPr id="0" name="Picture 14"/>
+                    <pic:cNvPr id="0" name="Picture 12"/>
                     <pic:cNvPicPr>
                       <a:picLocks noChangeAspect="1" noChangeArrowheads="1"/>
                     </pic:cNvPicPr>
@@ -3766,16 +3642,6 @@
     <w:p>
       <w:pPr>
         <w:widowControl w:val="0"/>
-        <w:sectPr>
-          <w:headerReference w:type="default" r:id="rId29"/>
-          <w:headerReference w:type="first" r:id="rId30"/>
-          <w:type w:val="continuous"/>
-          <w:pgSz w:w="15840" w:h="12240" w:orient="landscape"/>
-          <w:pgMar w:top="1440" w:right="1440" w:bottom="1440" w:left="1440" w:header="720" w:footer="720" w:gutter="0"/>
-          <w:cols w:space="720"/>
-          <w:titlePg/>
-          <w:docGrid w:linePitch="360"/>
-        </w:sectPr>
       </w:pPr>
       <w:r>
         <w:rPr>
@@ -3783,10 +3649,10 @@
         </w:rPr>
         <w:lastRenderedPageBreak/>
         <w:drawing>
-          <wp:inline distT="0" distB="0" distL="0" distR="0" wp14:anchorId="53E513D8">
+          <wp:inline distT="0" distB="0" distL="0" distR="0" wp14:anchorId="644EDCCE">
             <wp:extent cx="8185847" cy="5943600"/>
             <wp:effectExtent l="0" t="0" r="5715" b="0"/>
-            <wp:docPr id="27" name="Picture 27"/>
+            <wp:docPr id="24" name="Picture 24"/>
             <wp:cNvGraphicFramePr>
               <a:graphicFrameLocks xmlns:a="http://schemas.openxmlformats.org/drawingml/2006/main" noChangeAspect="1"/>
             </wp:cNvGraphicFramePr>
@@ -3794,13 +3660,13 @@
               <a:graphicData uri="http://schemas.openxmlformats.org/drawingml/2006/picture">
                 <pic:pic xmlns:pic="http://schemas.openxmlformats.org/drawingml/2006/picture">
                   <pic:nvPicPr>
-                    <pic:cNvPr id="0" name="Picture 15"/>
+                    <pic:cNvPr id="0" name="Picture 13"/>
                     <pic:cNvPicPr>
                       <a:picLocks noChangeAspect="1" noChangeArrowheads="1"/>
                     </pic:cNvPicPr>
                   </pic:nvPicPr>
                   <pic:blipFill>
-                    <a:blip r:embed="rId31">
+                    <a:blip r:embed="rId29">
                       <a:extLst>
                         <a:ext uri="{28A0092B-C50C-407E-A947-70E740481C1C}">
                           <a14:useLocalDpi xmlns:a14="http://schemas.microsoft.com/office/drawing/2010/main" val="0"/>
@@ -3839,10 +3705,10 @@
         </w:rPr>
         <w:lastRenderedPageBreak/>
         <w:drawing>
-          <wp:inline distT="0" distB="0" distL="0" distR="0" wp14:anchorId="0FF733EA">
+          <wp:inline distT="0" distB="0" distL="0" distR="0" wp14:anchorId="4CC93805">
             <wp:extent cx="8185847" cy="5943600"/>
             <wp:effectExtent l="0" t="0" r="5715" b="0"/>
-            <wp:docPr id="28" name="Picture 28"/>
+            <wp:docPr id="25" name="Picture 25"/>
             <wp:cNvGraphicFramePr>
               <a:graphicFrameLocks xmlns:a="http://schemas.openxmlformats.org/drawingml/2006/main" noChangeAspect="1"/>
             </wp:cNvGraphicFramePr>
@@ -3850,13 +3716,13 @@
               <a:graphicData uri="http://schemas.openxmlformats.org/drawingml/2006/picture">
                 <pic:pic xmlns:pic="http://schemas.openxmlformats.org/drawingml/2006/picture">
                   <pic:nvPicPr>
-                    <pic:cNvPr id="0" name="Picture 16"/>
+                    <pic:cNvPr id="0" name="Picture 14"/>
                     <pic:cNvPicPr>
                       <a:picLocks noChangeAspect="1" noChangeArrowheads="1"/>
                     </pic:cNvPicPr>
                   </pic:nvPicPr>
                   <pic:blipFill>
-                    <a:blip r:embed="rId32">
+                    <a:blip r:embed="rId30">
                       <a:extLst>
                         <a:ext uri="{28A0092B-C50C-407E-A947-70E740481C1C}">
                           <a14:useLocalDpi xmlns:a14="http://schemas.microsoft.com/office/drawing/2010/main" val="0"/>
@@ -3888,6 +3754,16 @@
     <w:p>
       <w:pPr>
         <w:widowControl w:val="0"/>
+        <w:sectPr>
+          <w:headerReference w:type="default" r:id="rId31"/>
+          <w:headerReference w:type="first" r:id="rId32"/>
+          <w:type w:val="continuous"/>
+          <w:pgSz w:w="15840" w:h="12240" w:orient="landscape"/>
+          <w:pgMar w:top="1440" w:right="1440" w:bottom="1440" w:left="1440" w:header="720" w:footer="720" w:gutter="0"/>
+          <w:cols w:space="720"/>
+          <w:titlePg/>
+          <w:docGrid w:linePitch="360"/>
+        </w:sectPr>
       </w:pPr>
       <w:r>
         <w:rPr>
@@ -3895,10 +3771,10 @@
         </w:rPr>
         <w:lastRenderedPageBreak/>
         <w:drawing>
-          <wp:inline distT="0" distB="0" distL="0" distR="0" wp14:anchorId="45D7D758">
+          <wp:inline distT="0" distB="0" distL="0" distR="0" wp14:anchorId="53E513D8">
             <wp:extent cx="8185847" cy="5943600"/>
             <wp:effectExtent l="0" t="0" r="5715" b="0"/>
-            <wp:docPr id="29" name="Picture 29"/>
+            <wp:docPr id="27" name="Picture 27"/>
             <wp:cNvGraphicFramePr>
               <a:graphicFrameLocks xmlns:a="http://schemas.openxmlformats.org/drawingml/2006/main" noChangeAspect="1"/>
             </wp:cNvGraphicFramePr>
@@ -3906,7 +3782,7 @@
               <a:graphicData uri="http://schemas.openxmlformats.org/drawingml/2006/picture">
                 <pic:pic xmlns:pic="http://schemas.openxmlformats.org/drawingml/2006/picture">
                   <pic:nvPicPr>
-                    <pic:cNvPr id="0" name="Picture 17"/>
+                    <pic:cNvPr id="0" name="Picture 15"/>
                     <pic:cNvPicPr>
                       <a:picLocks noChangeAspect="1" noChangeArrowheads="1"/>
                     </pic:cNvPicPr>
@@ -3951,10 +3827,10 @@
         </w:rPr>
         <w:lastRenderedPageBreak/>
         <w:drawing>
-          <wp:inline distT="0" distB="0" distL="0" distR="0" wp14:anchorId="6017E5D4">
+          <wp:inline distT="0" distB="0" distL="0" distR="0" wp14:anchorId="0FF733EA">
             <wp:extent cx="8185847" cy="5943600"/>
             <wp:effectExtent l="0" t="0" r="5715" b="0"/>
-            <wp:docPr id="30" name="Picture 30"/>
+            <wp:docPr id="28" name="Picture 28"/>
             <wp:cNvGraphicFramePr>
               <a:graphicFrameLocks xmlns:a="http://schemas.openxmlformats.org/drawingml/2006/main" noChangeAspect="1"/>
             </wp:cNvGraphicFramePr>
@@ -3962,7 +3838,7 @@
               <a:graphicData uri="http://schemas.openxmlformats.org/drawingml/2006/picture">
                 <pic:pic xmlns:pic="http://schemas.openxmlformats.org/drawingml/2006/picture">
                   <pic:nvPicPr>
-                    <pic:cNvPr id="0" name="Picture 18"/>
+                    <pic:cNvPr id="0" name="Picture 16"/>
                     <pic:cNvPicPr>
                       <a:picLocks noChangeAspect="1" noChangeArrowheads="1"/>
                     </pic:cNvPicPr>
@@ -4007,10 +3883,10 @@
         </w:rPr>
         <w:lastRenderedPageBreak/>
         <w:drawing>
-          <wp:inline distT="0" distB="0" distL="0" distR="0" wp14:anchorId="0281ED61">
+          <wp:inline distT="0" distB="0" distL="0" distR="0" wp14:anchorId="45D7D758">
             <wp:extent cx="8185847" cy="5943600"/>
             <wp:effectExtent l="0" t="0" r="5715" b="0"/>
-            <wp:docPr id="31" name="Picture 31"/>
+            <wp:docPr id="29" name="Picture 29"/>
             <wp:cNvGraphicFramePr>
               <a:graphicFrameLocks xmlns:a="http://schemas.openxmlformats.org/drawingml/2006/main" noChangeAspect="1"/>
             </wp:cNvGraphicFramePr>
@@ -4018,7 +3894,7 @@
               <a:graphicData uri="http://schemas.openxmlformats.org/drawingml/2006/picture">
                 <pic:pic xmlns:pic="http://schemas.openxmlformats.org/drawingml/2006/picture">
                   <pic:nvPicPr>
-                    <pic:cNvPr id="0" name="Picture 19"/>
+                    <pic:cNvPr id="0" name="Picture 17"/>
                     <pic:cNvPicPr>
                       <a:picLocks noChangeAspect="1" noChangeArrowheads="1"/>
                     </pic:cNvPicPr>
@@ -4063,10 +3939,10 @@
         </w:rPr>
         <w:lastRenderedPageBreak/>
         <w:drawing>
-          <wp:inline distT="0" distB="0" distL="0" distR="0" wp14:anchorId="172AA190">
+          <wp:inline distT="0" distB="0" distL="0" distR="0" wp14:anchorId="6017E5D4">
             <wp:extent cx="8185847" cy="5943600"/>
             <wp:effectExtent l="0" t="0" r="5715" b="0"/>
-            <wp:docPr id="32" name="Picture 32"/>
+            <wp:docPr id="30" name="Picture 30"/>
             <wp:cNvGraphicFramePr>
               <a:graphicFrameLocks xmlns:a="http://schemas.openxmlformats.org/drawingml/2006/main" noChangeAspect="1"/>
             </wp:cNvGraphicFramePr>
@@ -4074,7 +3950,7 @@
               <a:graphicData uri="http://schemas.openxmlformats.org/drawingml/2006/picture">
                 <pic:pic xmlns:pic="http://schemas.openxmlformats.org/drawingml/2006/picture">
                   <pic:nvPicPr>
-                    <pic:cNvPr id="0" name="Picture 20"/>
+                    <pic:cNvPr id="0" name="Picture 18"/>
                     <pic:cNvPicPr>
                       <a:picLocks noChangeAspect="1" noChangeArrowheads="1"/>
                     </pic:cNvPicPr>
@@ -4119,10 +3995,10 @@
         </w:rPr>
         <w:lastRenderedPageBreak/>
         <w:drawing>
-          <wp:inline distT="0" distB="0" distL="0" distR="0" wp14:anchorId="78E6DD35">
+          <wp:inline distT="0" distB="0" distL="0" distR="0" wp14:anchorId="0281ED61">
             <wp:extent cx="8185847" cy="5943600"/>
             <wp:effectExtent l="0" t="0" r="5715" b="0"/>
-            <wp:docPr id="33" name="Picture 33"/>
+            <wp:docPr id="31" name="Picture 31"/>
             <wp:cNvGraphicFramePr>
               <a:graphicFrameLocks xmlns:a="http://schemas.openxmlformats.org/drawingml/2006/main" noChangeAspect="1"/>
             </wp:cNvGraphicFramePr>
@@ -4130,7 +4006,7 @@
               <a:graphicData uri="http://schemas.openxmlformats.org/drawingml/2006/picture">
                 <pic:pic xmlns:pic="http://schemas.openxmlformats.org/drawingml/2006/picture">
                   <pic:nvPicPr>
-                    <pic:cNvPr id="0" name="Picture 21"/>
+                    <pic:cNvPr id="0" name="Picture 19"/>
                     <pic:cNvPicPr>
                       <a:picLocks noChangeAspect="1" noChangeArrowheads="1"/>
                     </pic:cNvPicPr>
@@ -4175,10 +4051,10 @@
         </w:rPr>
         <w:lastRenderedPageBreak/>
         <w:drawing>
-          <wp:inline distT="0" distB="0" distL="0" distR="0" wp14:anchorId="7435818D">
+          <wp:inline distT="0" distB="0" distL="0" distR="0" wp14:anchorId="172AA190">
             <wp:extent cx="8185847" cy="5943600"/>
             <wp:effectExtent l="0" t="0" r="5715" b="0"/>
-            <wp:docPr id="34" name="Picture 34"/>
+            <wp:docPr id="32" name="Picture 32"/>
             <wp:cNvGraphicFramePr>
               <a:graphicFrameLocks xmlns:a="http://schemas.openxmlformats.org/drawingml/2006/main" noChangeAspect="1"/>
             </wp:cNvGraphicFramePr>
@@ -4186,7 +4062,7 @@
               <a:graphicData uri="http://schemas.openxmlformats.org/drawingml/2006/picture">
                 <pic:pic xmlns:pic="http://schemas.openxmlformats.org/drawingml/2006/picture">
                   <pic:nvPicPr>
-                    <pic:cNvPr id="0" name="Picture 22"/>
+                    <pic:cNvPr id="0" name="Picture 20"/>
                     <pic:cNvPicPr>
                       <a:picLocks noChangeAspect="1" noChangeArrowheads="1"/>
                     </pic:cNvPicPr>
@@ -4226,6 +4102,131 @@
         <w:widowControl w:val="0"/>
       </w:pPr>
       <w:r>
+        <w:rPr>
+          <w:noProof/>
+        </w:rPr>
+        <w:lastRenderedPageBreak/>
+        <w:drawing>
+          <wp:inline distT="0" distB="0" distL="0" distR="0" wp14:anchorId="78E6DD35">
+            <wp:extent cx="8185847" cy="5943600"/>
+            <wp:effectExtent l="0" t="0" r="5715" b="0"/>
+            <wp:docPr id="33" name="Picture 33"/>
+            <wp:cNvGraphicFramePr>
+              <a:graphicFrameLocks xmlns:a="http://schemas.openxmlformats.org/drawingml/2006/main" noChangeAspect="1"/>
+            </wp:cNvGraphicFramePr>
+            <a:graphic xmlns:a="http://schemas.openxmlformats.org/drawingml/2006/main">
+              <a:graphicData uri="http://schemas.openxmlformats.org/drawingml/2006/picture">
+                <pic:pic xmlns:pic="http://schemas.openxmlformats.org/drawingml/2006/picture">
+                  <pic:nvPicPr>
+                    <pic:cNvPr id="0" name="Picture 21"/>
+                    <pic:cNvPicPr>
+                      <a:picLocks noChangeAspect="1" noChangeArrowheads="1"/>
+                    </pic:cNvPicPr>
+                  </pic:nvPicPr>
+                  <pic:blipFill>
+                    <a:blip r:embed="rId39">
+                      <a:extLst>
+                        <a:ext uri="{28A0092B-C50C-407E-A947-70E740481C1C}">
+                          <a14:useLocalDpi xmlns:a14="http://schemas.microsoft.com/office/drawing/2010/main" val="0"/>
+                        </a:ext>
+                      </a:extLst>
+                    </a:blip>
+                    <a:srcRect/>
+                    <a:stretch>
+                      <a:fillRect/>
+                    </a:stretch>
+                  </pic:blipFill>
+                  <pic:spPr bwMode="auto">
+                    <a:xfrm>
+                      <a:off x="0" y="0"/>
+                      <a:ext cx="8185847" cy="5943600"/>
+                    </a:xfrm>
+                    <a:prstGeom prst="rect">
+                      <a:avLst/>
+                    </a:prstGeom>
+                    <a:noFill/>
+                  </pic:spPr>
+                </pic:pic>
+              </a:graphicData>
+            </a:graphic>
+          </wp:inline>
+        </w:drawing>
+      </w:r>
+    </w:p>
+    <w:p>
+      <w:pPr>
+        <w:widowControl w:val="0"/>
+        <w:sectPr>
+          <w:headerReference w:type="default" r:id="rId40"/>
+          <w:headerReference w:type="first" r:id="rId41"/>
+          <w:type w:val="continuous"/>
+          <w:pgSz w:w="15840" w:h="12240" w:orient="landscape"/>
+          <w:pgMar w:top="1440" w:right="1440" w:bottom="1440" w:left="1440" w:header="720" w:footer="720" w:gutter="0"/>
+          <w:cols w:space="720"/>
+          <w:titlePg/>
+          <w:docGrid w:linePitch="360"/>
+        </w:sectPr>
+      </w:pPr>
+      <w:r>
+        <w:rPr>
+          <w:noProof/>
+        </w:rPr>
+        <w:lastRenderedPageBreak/>
+        <w:drawing>
+          <wp:inline distT="0" distB="0" distL="0" distR="0" wp14:anchorId="7435818D">
+            <wp:extent cx="8185847" cy="5943600"/>
+            <wp:effectExtent l="0" t="0" r="5715" b="0"/>
+            <wp:docPr id="34" name="Picture 34"/>
+            <wp:cNvGraphicFramePr>
+              <a:graphicFrameLocks xmlns:a="http://schemas.openxmlformats.org/drawingml/2006/main" noChangeAspect="1"/>
+            </wp:cNvGraphicFramePr>
+            <a:graphic xmlns:a="http://schemas.openxmlformats.org/drawingml/2006/main">
+              <a:graphicData uri="http://schemas.openxmlformats.org/drawingml/2006/picture">
+                <pic:pic xmlns:pic="http://schemas.openxmlformats.org/drawingml/2006/picture">
+                  <pic:nvPicPr>
+                    <pic:cNvPr id="0" name="Picture 22"/>
+                    <pic:cNvPicPr>
+                      <a:picLocks noChangeAspect="1" noChangeArrowheads="1"/>
+                    </pic:cNvPicPr>
+                  </pic:nvPicPr>
+                  <pic:blipFill>
+                    <a:blip r:embed="rId42">
+                      <a:extLst>
+                        <a:ext uri="{28A0092B-C50C-407E-A947-70E740481C1C}">
+                          <a14:useLocalDpi xmlns:a14="http://schemas.microsoft.com/office/drawing/2010/main" val="0"/>
+                        </a:ext>
+                      </a:extLst>
+                    </a:blip>
+                    <a:srcRect/>
+                    <a:stretch>
+                      <a:fillRect/>
+                    </a:stretch>
+                  </pic:blipFill>
+                  <pic:spPr bwMode="auto">
+                    <a:xfrm>
+                      <a:off x="0" y="0"/>
+                      <a:ext cx="8185847" cy="5943600"/>
+                    </a:xfrm>
+                    <a:prstGeom prst="rect">
+                      <a:avLst/>
+                    </a:prstGeom>
+                    <a:noFill/>
+                  </pic:spPr>
+                </pic:pic>
+              </a:graphicData>
+            </a:graphic>
+          </wp:inline>
+        </w:drawing>
+      </w:r>
+    </w:p>
+    <w:p>
+      <w:pPr>
+        <w:widowControl w:val="0"/>
+      </w:pPr>
+      <w:r>
+        <w:rPr>
+          <w:noProof/>
+        </w:rPr>
         <w:lastRenderedPageBreak/>
         <w:drawing>
           <wp:inline distT="0" distB="0" distL="0" distR="0" wp14:anchorId="5FBABDAE" wp14:editId="4C9BDEF5">
@@ -4245,7 +4246,7 @@
                     </pic:cNvPicPr>
                   </pic:nvPicPr>
                   <pic:blipFill>
-                    <a:blip r:embed="rId39"/>
+                    <a:blip r:embed="rId43"/>
                     <a:stretch>
                       <a:fillRect/>
                     </a:stretch>
@@ -4271,6 +4272,9 @@
         <w:widowControl w:val="0"/>
       </w:pPr>
       <w:r>
+        <w:rPr>
+          <w:noProof/>
+        </w:rPr>
         <w:lastRenderedPageBreak/>
         <w:drawing>
           <wp:inline distT="0" distB="0" distL="0" distR="0" wp14:anchorId="096E2B4B" wp14:editId="518BAB75">
@@ -4290,7 +4294,7 @@
                     </pic:cNvPicPr>
                   </pic:nvPicPr>
                   <pic:blipFill>
-                    <a:blip r:embed="rId40"/>
+                    <a:blip r:embed="rId44"/>
                     <a:stretch>
                       <a:fillRect/>
                     </a:stretch>
@@ -4316,6 +4320,9 @@
         <w:widowControl w:val="0"/>
       </w:pPr>
       <w:r>
+        <w:rPr>
+          <w:noProof/>
+        </w:rPr>
         <w:lastRenderedPageBreak/>
         <w:drawing>
           <wp:inline distT="0" distB="0" distL="0" distR="0" wp14:anchorId="3FAFBF00" wp14:editId="16DD4F00">
@@ -4335,7 +4342,7 @@
                     </pic:cNvPicPr>
                   </pic:nvPicPr>
                   <pic:blipFill>
-                    <a:blip r:embed="rId41"/>
+                    <a:blip r:embed="rId45"/>
                     <a:stretch>
                       <a:fillRect/>
                     </a:stretch>
@@ -4356,9 +4363,121 @@
         </w:drawing>
       </w:r>
     </w:p>
+    <w:p>
+      <w:pPr>
+        <w:widowControl w:val="0"/>
+      </w:pPr>
+      <w:r>
+        <w:rPr>
+          <w:noProof/>
+        </w:rPr>
+        <w:lastRenderedPageBreak/>
+        <w:drawing>
+          <wp:inline distT="0" distB="0" distL="0" distR="0" wp14:anchorId="3DD0B36C">
+            <wp:extent cx="8681720" cy="6303645"/>
+            <wp:effectExtent l="0" t="0" r="5080" b="1905"/>
+            <wp:docPr id="10" name="Picture 10"/>
+            <wp:cNvGraphicFramePr>
+              <a:graphicFrameLocks xmlns:a="http://schemas.openxmlformats.org/drawingml/2006/main" noChangeAspect="1"/>
+            </wp:cNvGraphicFramePr>
+            <a:graphic xmlns:a="http://schemas.openxmlformats.org/drawingml/2006/main">
+              <a:graphicData uri="http://schemas.openxmlformats.org/drawingml/2006/picture">
+                <pic:pic xmlns:pic="http://schemas.openxmlformats.org/drawingml/2006/picture">
+                  <pic:nvPicPr>
+                    <pic:cNvPr id="0" name="Picture 2"/>
+                    <pic:cNvPicPr>
+                      <a:picLocks noChangeAspect="1" noChangeArrowheads="1"/>
+                    </pic:cNvPicPr>
+                  </pic:nvPicPr>
+                  <pic:blipFill>
+                    <a:blip r:embed="rId46">
+                      <a:extLst>
+                        <a:ext uri="{28A0092B-C50C-407E-A947-70E740481C1C}">
+                          <a14:useLocalDpi xmlns:a14="http://schemas.microsoft.com/office/drawing/2010/main" val="0"/>
+                        </a:ext>
+                      </a:extLst>
+                    </a:blip>
+                    <a:srcRect/>
+                    <a:stretch>
+                      <a:fillRect/>
+                    </a:stretch>
+                  </pic:blipFill>
+                  <pic:spPr bwMode="auto">
+                    <a:xfrm>
+                      <a:off x="0" y="0"/>
+                      <a:ext cx="8681720" cy="6303645"/>
+                    </a:xfrm>
+                    <a:prstGeom prst="rect">
+                      <a:avLst/>
+                    </a:prstGeom>
+                    <a:noFill/>
+                  </pic:spPr>
+                </pic:pic>
+              </a:graphicData>
+            </a:graphic>
+          </wp:inline>
+        </w:drawing>
+      </w:r>
+    </w:p>
+    <w:p>
+      <w:pPr>
+        <w:widowControl w:val="0"/>
+      </w:pPr>
+      <w:r>
+        <w:rPr>
+          <w:noProof/>
+        </w:rPr>
+        <w:lastRenderedPageBreak/>
+        <w:drawing>
+          <wp:inline distT="0" distB="0" distL="0" distR="0" wp14:anchorId="4BB8D22D">
+            <wp:extent cx="8681720" cy="6303645"/>
+            <wp:effectExtent l="0" t="0" r="5080" b="1905"/>
+            <wp:docPr id="11" name="Picture 11"/>
+            <wp:cNvGraphicFramePr>
+              <a:graphicFrameLocks xmlns:a="http://schemas.openxmlformats.org/drawingml/2006/main" noChangeAspect="1"/>
+            </wp:cNvGraphicFramePr>
+            <a:graphic xmlns:a="http://schemas.openxmlformats.org/drawingml/2006/main">
+              <a:graphicData uri="http://schemas.openxmlformats.org/drawingml/2006/picture">
+                <pic:pic xmlns:pic="http://schemas.openxmlformats.org/drawingml/2006/picture">
+                  <pic:nvPicPr>
+                    <pic:cNvPr id="0" name="Picture 3"/>
+                    <pic:cNvPicPr>
+                      <a:picLocks noChangeAspect="1" noChangeArrowheads="1"/>
+                    </pic:cNvPicPr>
+                  </pic:nvPicPr>
+                  <pic:blipFill>
+                    <a:blip r:embed="rId47">
+                      <a:extLst>
+                        <a:ext uri="{28A0092B-C50C-407E-A947-70E740481C1C}">
+                          <a14:useLocalDpi xmlns:a14="http://schemas.microsoft.com/office/drawing/2010/main" val="0"/>
+                        </a:ext>
+                      </a:extLst>
+                    </a:blip>
+                    <a:srcRect/>
+                    <a:stretch>
+                      <a:fillRect/>
+                    </a:stretch>
+                  </pic:blipFill>
+                  <pic:spPr bwMode="auto">
+                    <a:xfrm>
+                      <a:off x="0" y="0"/>
+                      <a:ext cx="8681720" cy="6303645"/>
+                    </a:xfrm>
+                    <a:prstGeom prst="rect">
+                      <a:avLst/>
+                    </a:prstGeom>
+                    <a:noFill/>
+                  </pic:spPr>
+                </pic:pic>
+              </a:graphicData>
+            </a:graphic>
+          </wp:inline>
+        </w:drawing>
+      </w:r>
+    </w:p>
     <w:sectPr>
-      <w:headerReference w:type="default" r:id="rId42"/>
-      <w:headerReference w:type="first" r:id="rId43"/>
+      <w:headerReference w:type="default" r:id="rId48"/>
+      <w:headerReference w:type="first" r:id="rId49"/>
       <w:type w:val="continuous"/>
       <w:pgSz w:w="15840" w:h="12240" w:orient="landscape"/>
       <w:pgMar w:top="1440" w:right="1440" w:bottom="1440" w:left="1440" w:header="720" w:footer="720" w:gutter="0"/>
@@ -4429,7 +4548,7 @@
           <w:rPr>
             <w:noProof/>
           </w:rPr>
-          <w:t>9</w:t>
+          <w:t>1</w:t>
         </w:r>
         <w:r>
           <w:rPr>
@@ -4453,14 +4572,72 @@
   <w:p>
     <w:pPr>
       <w:pStyle w:val="Footer"/>
-      <w:jc w:val="center"/>
+      <w:jc w:val="right"/>
     </w:pPr>
     <w:r>
-      <w:tab/>
-    </w:r>
-    <w:r>
-      <w:tab/>
-    </w:r>
+      <w:fldChar w:fldCharType="begin"/>
+    </w:r>
+    <w:r>
+      <w:instrText xml:space="preserve"> PAGE   \* MERGEFORMAT </w:instrText>
+    </w:r>
+    <w:r>
+      <w:fldChar w:fldCharType="separate"/>
+    </w:r>
+    <w:r>
+      <w:rPr>
+        <w:noProof/>
+      </w:rPr>
+      <w:t>0</w:t>
+    </w:r>
+    <w:r>
+      <w:rPr>
+        <w:noProof/>
+      </w:rPr>
+      <w:fldChar w:fldCharType="end"/>
+    </w:r>
+  </w:p>
+</w:ftr>
+</file>
+
+<file path=word/footer3.xml><?xml version="1.0" encoding="utf-8"?>
+<w:ftr xmlns:wpc="http://schemas.microsoft.com/office/word/2010/wordprocessingCanvas" xmlns:mc="http://schemas.openxmlformats.org/markup-compatibility/2006" xmlns:o="urn:schemas-microsoft-com:office:office" xmlns:r="http://schemas.openxmlformats.org/officeDocument/2006/relationships" xmlns:m="http://schemas.openxmlformats.org/officeDocument/2006/math" xmlns:v="urn:schemas-microsoft-com:vml" xmlns:wp14="http://schemas.microsoft.com/office/word/2010/wordprocessingDrawing" xmlns:wp="http://schemas.openxmlformats.org/drawingml/2006/wordprocessingDrawing" xmlns:w10="urn:schemas-microsoft-com:office:word" xmlns:w="http://schemas.openxmlformats.org/wordprocessingml/2006/main" xmlns:w14="http://schemas.microsoft.com/office/word/2010/wordml" xmlns:w15="http://schemas.microsoft.com/office/word/2012/wordml" xmlns:wpg="http://schemas.microsoft.com/office/word/2010/wordprocessingGroup" xmlns:wpi="http://schemas.microsoft.com/office/word/2010/wordprocessingInk" xmlns:wne="http://schemas.microsoft.com/office/word/2006/wordml" xmlns:wps="http://schemas.microsoft.com/office/word/2010/wordprocessingShape" mc:Ignorable="w14 w15 wp14">
+  <w:sdt>
+    <w:sdtPr>
+      <w:id w:val="1589118630"/>
+      <w:docPartObj>
+        <w:docPartGallery w:val="Page Numbers (Bottom of Page)"/>
+        <w:docPartUnique/>
+      </w:docPartObj>
+    </w:sdtPr>
+    <w:sdtEndPr>
+      <w:rPr>
+        <w:noProof/>
+      </w:rPr>
+    </w:sdtEndPr>
+    <w:sdtContent>
+      <w:p>
+        <w:pPr>
+          <w:pStyle w:val="Footer"/>
+          <w:jc w:val="right"/>
+        </w:pPr>
+      </w:p>
+    </w:sdtContent>
+  </w:sdt>
+  <w:p>
+    <w:pPr>
+      <w:pStyle w:val="Footer"/>
+    </w:pPr>
+  </w:p>
+</w:ftr>
+</file>
+
+<file path=word/footer4.xml><?xml version="1.0" encoding="utf-8"?>
+<w:ftr xmlns:wpc="http://schemas.microsoft.com/office/word/2010/wordprocessingCanvas" xmlns:mc="http://schemas.openxmlformats.org/markup-compatibility/2006" xmlns:o="urn:schemas-microsoft-com:office:office" xmlns:r="http://schemas.openxmlformats.org/officeDocument/2006/relationships" xmlns:m="http://schemas.openxmlformats.org/officeDocument/2006/math" xmlns:v="urn:schemas-microsoft-com:vml" xmlns:wp14="http://schemas.microsoft.com/office/word/2010/wordprocessingDrawing" xmlns:wp="http://schemas.openxmlformats.org/drawingml/2006/wordprocessingDrawing" xmlns:w10="urn:schemas-microsoft-com:office:word" xmlns:w="http://schemas.openxmlformats.org/wordprocessingml/2006/main" xmlns:w14="http://schemas.microsoft.com/office/word/2010/wordml" xmlns:w15="http://schemas.microsoft.com/office/word/2012/wordml" xmlns:wpg="http://schemas.microsoft.com/office/word/2010/wordprocessingGroup" xmlns:wpi="http://schemas.microsoft.com/office/word/2010/wordprocessingInk" xmlns:wne="http://schemas.microsoft.com/office/word/2006/wordml" xmlns:wps="http://schemas.microsoft.com/office/word/2010/wordprocessingShape" mc:Ignorable="w14 w15 wp14">
+  <w:p>
+    <w:pPr>
+      <w:pStyle w:val="Footer"/>
+      <w:jc w:val="right"/>
+    </w:pPr>
   </w:p>
 </w:ftr>
 </file>
@@ -4529,16 +4706,13 @@
       <w:rPr>
         <w:noProof/>
       </w:rPr>
-      <w:t>S</w:t>
+      <w:t>G</w:t>
     </w:r>
     <w:r>
       <w:fldChar w:fldCharType="end"/>
     </w:r>
     <w:r>
-      <w:t xml:space="preserve"> </w:t>
-    </w:r>
-    <w:r>
-      <w:t>– First Fit</w:t>
+      <w:t xml:space="preserve"> – First Fit</w:t>
     </w:r>
   </w:p>
 </w:hdr>
@@ -4580,7 +4754,7 @@
       <w:rPr>
         <w:noProof/>
       </w:rPr>
-      <w:t>M</w:t>
+      <w:t>A</w:t>
     </w:r>
     <w:r>
       <w:fldChar w:fldCharType="end"/>
@@ -4620,22 +4794,13 @@
       <w:rPr>
         <w:noProof/>
       </w:rPr>
-      <w:t>V</w:t>
+      <w:t>K</w:t>
     </w:r>
     <w:r>
       <w:fldChar w:fldCharType="end"/>
     </w:r>
     <w:r>
-      <w:t xml:space="preserve"> </w:t>
-    </w:r>
-    <w:r>
-      <w:t xml:space="preserve">– </w:t>
-    </w:r>
-    <w:r>
-      <w:t>Best</w:t>
-    </w:r>
-    <w:r>
-      <w:t xml:space="preserve"> Fit</w:t>
+      <w:t xml:space="preserve"> – Best Fit</w:t>
     </w:r>
   </w:p>
 </w:hdr>
@@ -4670,7 +4835,7 @@
       <w:rPr>
         <w:noProof/>
       </w:rPr>
-      <w:t>T</w:t>
+      <w:t>H</w:t>
     </w:r>
     <w:r>
       <w:fldChar w:fldCharType="end"/>
@@ -4710,22 +4875,16 @@
       <w:rPr>
         <w:noProof/>
       </w:rPr>
-      <w:t>JJ</w:t>
+      <w:t>U</w:t>
     </w:r>
     <w:r>
       <w:fldChar w:fldCharType="end"/>
     </w:r>
     <w:r>
-      <w:t xml:space="preserve"> </w:t>
-    </w:r>
-    <w:r>
-      <w:t xml:space="preserve">– </w:t>
-    </w:r>
-    <w:r>
-      <w:t>Worst</w:t>
-    </w:r>
-    <w:r>
-      <w:t xml:space="preserve"> Fit</w:t>
+      <w:t xml:space="preserve"> – </w:t>
+    </w:r>
+    <w:r>
+      <w:t>Cumulative</w:t>
     </w:r>
   </w:p>
 </w:hdr>
@@ -4760,13 +4919,113 @@
       <w:rPr>
         <w:noProof/>
       </w:rPr>
-      <w:t>AA</w:t>
+      <w:t>O</w:t>
     </w:r>
     <w:r>
       <w:fldChar w:fldCharType="end"/>
     </w:r>
     <w:r>
       <w:t xml:space="preserve"> – Worst Fit</w:t>
+    </w:r>
+  </w:p>
+</w:hdr>
+</file>
+
+<file path=word/header8.xml><?xml version="1.0" encoding="utf-8"?>
+<w:hdr xmlns:wpc="http://schemas.microsoft.com/office/word/2010/wordprocessingCanvas" xmlns:mc="http://schemas.openxmlformats.org/markup-compatibility/2006" xmlns:o="urn:schemas-microsoft-com:office:office" xmlns:r="http://schemas.openxmlformats.org/officeDocument/2006/relationships" xmlns:m="http://schemas.openxmlformats.org/officeDocument/2006/math" xmlns:v="urn:schemas-microsoft-com:vml" xmlns:wp14="http://schemas.microsoft.com/office/word/2010/wordprocessingDrawing" xmlns:wp="http://schemas.openxmlformats.org/drawingml/2006/wordprocessingDrawing" xmlns:w10="urn:schemas-microsoft-com:office:word" xmlns:w="http://schemas.openxmlformats.org/wordprocessingml/2006/main" xmlns:w14="http://schemas.microsoft.com/office/word/2010/wordml" xmlns:w15="http://schemas.microsoft.com/office/word/2012/wordml" xmlns:wpg="http://schemas.microsoft.com/office/word/2010/wordprocessingGroup" xmlns:wpi="http://schemas.microsoft.com/office/word/2010/wordprocessingInk" xmlns:wne="http://schemas.microsoft.com/office/word/2006/wordml" xmlns:wps="http://schemas.microsoft.com/office/word/2010/wordprocessingShape" mc:Ignorable="w14 w15 wp14">
+  <w:p>
+    <w:pPr>
+      <w:pStyle w:val="Header"/>
+    </w:pPr>
+  </w:p>
+  <w:p>
+    <w:pPr>
+      <w:pStyle w:val="Heading2"/>
+      <w:spacing w:line="240" w:lineRule="auto"/>
+    </w:pPr>
+    <w:r>
+      <w:t xml:space="preserve">Chart </w:t>
+    </w:r>
+    <w:r>
+      <w:fldChar w:fldCharType="begin"/>
+    </w:r>
+    <w:r>
+      <w:instrText xml:space="preserve"> PAGE  \* ALPHABETIC  \* MERGEFORMAT </w:instrText>
+    </w:r>
+    <w:r>
+      <w:fldChar w:fldCharType="separate"/>
+    </w:r>
+    <w:r>
+      <w:rPr>
+        <w:noProof/>
+      </w:rPr>
+      <w:t>Z</w:t>
+    </w:r>
+    <w:r>
+      <w:fldChar w:fldCharType="end"/>
+    </w:r>
+    <w:r>
+      <w:t xml:space="preserve"> – </w:t>
+    </w:r>
+    <w:r>
+      <w:t>Cumulative</w:t>
+    </w:r>
+    <w:r>
+      <w:t xml:space="preserve"> – Best </w:t>
+    </w:r>
+    <w:proofErr w:type="spellStart"/>
+    <w:r>
+      <w:t>Best</w:t>
+    </w:r>
+    <w:proofErr w:type="spellEnd"/>
+    <w:r>
+      <w:t xml:space="preserve"> and Worst </w:t>
+    </w:r>
+    <w:proofErr w:type="spellStart"/>
+    <w:r>
+      <w:t>Worst</w:t>
+    </w:r>
+    <w:proofErr w:type="spellEnd"/>
+  </w:p>
+</w:hdr>
+</file>
+
+<file path=word/header9.xml><?xml version="1.0" encoding="utf-8"?>
+<w:hdr xmlns:wpc="http://schemas.microsoft.com/office/word/2010/wordprocessingCanvas" xmlns:mc="http://schemas.openxmlformats.org/markup-compatibility/2006" xmlns:o="urn:schemas-microsoft-com:office:office" xmlns:r="http://schemas.openxmlformats.org/officeDocument/2006/relationships" xmlns:m="http://schemas.openxmlformats.org/officeDocument/2006/math" xmlns:v="urn:schemas-microsoft-com:vml" xmlns:wp14="http://schemas.microsoft.com/office/word/2010/wordprocessingDrawing" xmlns:wp="http://schemas.openxmlformats.org/drawingml/2006/wordprocessingDrawing" xmlns:w10="urn:schemas-microsoft-com:office:word" xmlns:w="http://schemas.openxmlformats.org/wordprocessingml/2006/main" xmlns:w14="http://schemas.microsoft.com/office/word/2010/wordml" xmlns:w15="http://schemas.microsoft.com/office/word/2012/wordml" xmlns:wpg="http://schemas.microsoft.com/office/word/2010/wordprocessingGroup" xmlns:wpi="http://schemas.microsoft.com/office/word/2010/wordprocessingInk" xmlns:wne="http://schemas.microsoft.com/office/word/2006/wordml" xmlns:wps="http://schemas.microsoft.com/office/word/2010/wordprocessingShape" mc:Ignorable="w14 w15 wp14">
+  <w:p>
+    <w:pPr>
+      <w:pStyle w:val="Heading2"/>
+      <w:spacing w:before="0" w:line="240" w:lineRule="auto"/>
+    </w:pPr>
+  </w:p>
+  <w:p>
+    <w:pPr>
+      <w:pStyle w:val="Heading2"/>
+      <w:spacing w:before="0" w:line="240" w:lineRule="auto"/>
+    </w:pPr>
+    <w:r>
+      <w:t xml:space="preserve">Chart </w:t>
+    </w:r>
+    <w:r>
+      <w:fldChar w:fldCharType="begin"/>
+    </w:r>
+    <w:r>
+      <w:instrText xml:space="preserve"> PAGE  \* ALPHABETIC  \* MERGEFORMAT </w:instrText>
+    </w:r>
+    <w:r>
+      <w:fldChar w:fldCharType="separate"/>
+    </w:r>
+    <w:r>
+      <w:rPr>
+        <w:noProof/>
+      </w:rPr>
+      <w:t>V</w:t>
+    </w:r>
+    <w:r>
+      <w:fldChar w:fldCharType="end"/>
+    </w:r>
+    <w:r>
+      <w:t xml:space="preserve"> – Cumulative</w:t>
     </w:r>
   </w:p>
 </w:hdr>
@@ -5522,6 +5781,7 @@
   <w:style w:type="character" w:default="1" w:styleId="DefaultParagraphFont">
     <w:name w:val="Default Paragraph Font"/>
     <w:uiPriority w:val="1"/>
+    <w:semiHidden/>
     <w:unhideWhenUsed/>
   </w:style>
   <w:style w:type="table" w:default="1" w:styleId="TableNormal">
@@ -5978,6 +6238,24 @@
 </a:theme>
 </file>
 
+<file path=word/webextensions/taskpanes.xml><?xml version="1.0" encoding="utf-8"?>
+<wetp:taskpanes xmlns:wetp="http://schemas.microsoft.com/office/webextensions/taskpanes/2010/11">
+  <wetp:taskpane dockstate="right" visibility="0" width="350" row="2">
+    <wetp:webextensionref xmlns:r="http://schemas.openxmlformats.org/officeDocument/2006/relationships" r:id="rId1"/>
+  </wetp:taskpane>
+</wetp:taskpanes>
+</file>
+
+<file path=word/webextensions/webextension1.xml><?xml version="1.0" encoding="utf-8"?>
+<we:webextension xmlns:we="http://schemas.microsoft.com/office/webextensions/webextension/2010/11" id="{328AD4CE-3FDB-44D4-A071-0E16A7FEABC8}">
+  <we:reference id="wa102920437" version="1.3.1.0" store="en-US" storeType="OMEX"/>
+  <we:alternateReferences/>
+  <we:properties/>
+  <we:bindings/>
+  <we:snapshot xmlns:r="http://schemas.openxmlformats.org/officeDocument/2006/relationships"/>
+</we:webextension>
+</file>
+
 <file path=customXml/item1.xml><?xml version="1.0" encoding="utf-8"?>
 <CoverPageProperties xmlns="http://schemas.microsoft.com/office/2006/coverPageProps">
   <PublishDate>2016-04-21T00:00:00</PublishDate>
@@ -6002,7 +6280,7 @@
 </file>
 
 <file path=customXml/itemProps2.xml><?xml version="1.0" encoding="utf-8"?>
-<ds:datastoreItem xmlns:ds="http://schemas.openxmlformats.org/officeDocument/2006/customXml" ds:itemID="{30C7E0D9-8A9E-4345-8974-26F322D2C691}">
+<ds:datastoreItem xmlns:ds="http://schemas.openxmlformats.org/officeDocument/2006/customXml" ds:itemID="{4390E06C-E901-4035-BA2D-EF109430E155}">
   <ds:schemaRefs>
     <ds:schemaRef ds:uri="http://schemas.openxmlformats.org/officeDocument/2006/bibliography"/>
   </ds:schemaRefs>

</xml_diff>